<commit_message>
Updated at 2016/08/31 AM 09:36:23
</commit_message>
<xml_diff>
--- a/Note/MacLinux/GitHub和GitLab设置.docx
+++ b/Note/MacLinux/GitHub和GitLab设置.docx
@@ -7,7 +7,6 @@
         <w:jc w:val="center"/>
         <w:outlineLvl w:val="0"/>
         <w:rPr>
-          <w:rFonts w:hint="eastAsia"/>
           <w:b/>
           <w:sz w:val="32"/>
           <w:szCs w:val="32"/>
@@ -52,9 +51,6 @@
     <w:p>
       <w:pPr>
         <w:jc w:val="right"/>
-        <w:rPr>
-          <w:rFonts w:hint="eastAsia"/>
-        </w:rPr>
       </w:pPr>
       <w:r>
         <w:rPr>
@@ -63,18 +59,11 @@
         <w:t>20160826</w:t>
       </w:r>
     </w:p>
-    <w:p>
-      <w:pPr>
-        <w:rPr>
-          <w:rFonts w:hint="eastAsia"/>
-        </w:rPr>
-      </w:pPr>
-    </w:p>
+    <w:p/>
     <w:p>
       <w:pPr>
         <w:jc w:val="center"/>
         <w:rPr>
-          <w:rFonts w:hint="eastAsia"/>
           <w:b/>
           <w:sz w:val="28"/>
           <w:szCs w:val="28"/>
@@ -99,19 +88,8 @@
         <w:t>SSH Keys</w:t>
       </w:r>
     </w:p>
-    <w:p>
-      <w:pPr>
-        <w:rPr>
-          <w:rFonts w:hint="eastAsia"/>
-        </w:rPr>
-      </w:pPr>
-    </w:p>
-    <w:p>
-      <w:pPr>
-        <w:rPr>
-          <w:rFonts w:hint="eastAsia"/>
-        </w:rPr>
-      </w:pPr>
+    <w:p/>
+    <w:p>
       <w:r>
         <w:rPr>
           <w:rFonts w:hint="eastAsia"/>
@@ -132,11 +110,6 @@
       </w:r>
     </w:p>
     <w:p>
-      <w:pPr>
-        <w:rPr>
-          <w:rFonts w:hint="eastAsia"/>
-        </w:rPr>
-      </w:pPr>
       <w:r>
         <w:rPr>
           <w:rFonts w:hint="eastAsia"/>
@@ -150,9 +123,6 @@
     <w:p>
       <w:pPr>
         <w:ind w:rightChars="-262" w:right="-629"/>
-        <w:rPr>
-          <w:rFonts w:hint="eastAsia"/>
-        </w:rPr>
       </w:pPr>
       <w:r>
         <w:rPr>
@@ -185,19 +155,8 @@
         <w:t>。</w:t>
       </w:r>
     </w:p>
-    <w:p>
-      <w:pPr>
-        <w:rPr>
-          <w:rFonts w:hint="eastAsia"/>
-        </w:rPr>
-      </w:pPr>
-    </w:p>
-    <w:p>
-      <w:pPr>
-        <w:rPr>
-          <w:rFonts w:hint="eastAsia"/>
-        </w:rPr>
-      </w:pPr>
+    <w:p/>
+    <w:p>
       <w:r>
         <w:t>GitHub</w:t>
       </w:r>
@@ -212,11 +171,6 @@
       </w:r>
     </w:p>
     <w:p>
-      <w:pPr>
-        <w:rPr>
-          <w:rFonts w:hint="eastAsia"/>
-        </w:rPr>
-      </w:pPr>
       <w:r>
         <w:rPr>
           <w:rFonts w:hint="eastAsia"/>
@@ -261,11 +215,6 @@
       </w:r>
     </w:p>
     <w:p>
-      <w:pPr>
-        <w:rPr>
-          <w:rFonts w:hint="eastAsia"/>
-        </w:rPr>
-      </w:pPr>
       <w:r>
         <w:rPr>
           <w:rFonts w:hint="eastAsia"/>
@@ -306,19 +255,8 @@
         <w:t>了</w:t>
       </w:r>
     </w:p>
-    <w:p>
-      <w:pPr>
-        <w:rPr>
-          <w:rFonts w:hint="eastAsia"/>
-        </w:rPr>
-      </w:pPr>
-    </w:p>
-    <w:p>
-      <w:pPr>
-        <w:rPr>
-          <w:rFonts w:hint="eastAsia"/>
-        </w:rPr>
-      </w:pPr>
+    <w:p/>
+    <w:p>
       <w:r>
         <w:rPr>
           <w:rFonts w:hint="eastAsia"/>
@@ -336,11 +274,6 @@
       </w:r>
     </w:p>
     <w:p>
-      <w:pPr>
-        <w:rPr>
-          <w:rFonts w:hint="eastAsia"/>
-        </w:rPr>
-      </w:pPr>
       <w:r>
         <w:rPr>
           <w:rFonts w:hint="eastAsia"/>
@@ -385,11 +318,6 @@
       </w:r>
     </w:p>
     <w:p>
-      <w:pPr>
-        <w:rPr>
-          <w:rFonts w:hint="eastAsia"/>
-        </w:rPr>
-      </w:pPr>
       <w:r>
         <w:rPr>
           <w:rFonts w:hint="eastAsia"/>
@@ -430,19 +358,12 @@
         <w:t>了</w:t>
       </w:r>
     </w:p>
-    <w:p>
-      <w:pPr>
-        <w:rPr>
-          <w:rFonts w:hint="eastAsia"/>
-        </w:rPr>
-      </w:pPr>
-    </w:p>
     <w:p/>
+    <w:p/>
     <w:p>
       <w:pPr>
         <w:jc w:val="center"/>
         <w:rPr>
-          <w:rFonts w:hint="eastAsia"/>
           <w:b/>
           <w:sz w:val="28"/>
           <w:szCs w:val="28"/>
@@ -458,19 +379,8 @@
         <w:t>仓库搭建</w:t>
       </w:r>
     </w:p>
-    <w:p>
-      <w:pPr>
-        <w:rPr>
-          <w:rFonts w:hint="eastAsia"/>
-        </w:rPr>
-      </w:pPr>
-    </w:p>
-    <w:p>
-      <w:pPr>
-        <w:rPr>
-          <w:rFonts w:hint="eastAsia"/>
-        </w:rPr>
-      </w:pPr>
+    <w:p/>
+    <w:p>
       <w:r>
         <w:rPr>
           <w:rFonts w:hint="eastAsia"/>
@@ -485,11 +395,6 @@
       </w:r>
     </w:p>
     <w:p>
-      <w:pPr>
-        <w:rPr>
-          <w:rFonts w:hint="eastAsia"/>
-        </w:rPr>
-      </w:pPr>
       <w:r>
         <w:rPr>
           <w:rFonts w:hint="eastAsia"/>
@@ -540,11 +445,6 @@
       </w:r>
     </w:p>
     <w:p>
-      <w:pPr>
-        <w:rPr>
-          <w:rFonts w:hint="eastAsia"/>
-        </w:rPr>
-      </w:pPr>
       <w:r>
         <w:t xml:space="preserve">    </w:t>
       </w:r>
@@ -601,11 +501,6 @@
       </w:r>
     </w:p>
     <w:p>
-      <w:pPr>
-        <w:rPr>
-          <w:rFonts w:hint="eastAsia"/>
-        </w:rPr>
-      </w:pPr>
       <w:r>
         <w:rPr>
           <w:rFonts w:hint="eastAsia"/>
@@ -647,11 +542,6 @@
       </w:r>
     </w:p>
     <w:p>
-      <w:pPr>
-        <w:rPr>
-          <w:rFonts w:hint="eastAsia"/>
-        </w:rPr>
-      </w:pPr>
       <w:r>
         <w:rPr>
           <w:rFonts w:hint="eastAsia"/>
@@ -671,25 +561,12 @@
         <w:t>仓库了。</w:t>
       </w:r>
     </w:p>
-    <w:p>
-      <w:pPr>
-        <w:rPr>
-          <w:rFonts w:hint="eastAsia"/>
-        </w:rPr>
-      </w:pPr>
-    </w:p>
-    <w:p>
-      <w:pPr>
-        <w:rPr>
-          <w:rFonts w:hint="eastAsia"/>
-        </w:rPr>
-      </w:pPr>
-    </w:p>
+    <w:p/>
+    <w:p/>
     <w:p>
       <w:pPr>
         <w:jc w:val="center"/>
         <w:rPr>
-          <w:rFonts w:hint="eastAsia"/>
           <w:b/>
           <w:sz w:val="28"/>
           <w:szCs w:val="28"/>
@@ -705,6 +582,996 @@
         <w:t>使用</w:t>
       </w:r>
     </w:p>
+    <w:p/>
+    <w:p>
+      <w:r>
+        <w:rPr>
+          <w:rFonts w:hint="eastAsia"/>
+        </w:rPr>
+        <w:t>git add XXX</w:t>
+      </w:r>
+    </w:p>
+    <w:p>
+      <w:r>
+        <w:t xml:space="preserve">git commit -m </w:t>
+      </w:r>
+      <w:r>
+        <w:rPr>
+          <w:rFonts w:hint="eastAsia"/>
+        </w:rPr>
+        <w:t>修改提示语</w:t>
+      </w:r>
+    </w:p>
+    <w:p>
+      <w:r>
+        <w:t>git push -u origin master</w:t>
+      </w:r>
+    </w:p>
+    <w:p/>
+    <w:p>
+      <w:pPr>
+        <w:jc w:val="center"/>
+        <w:rPr>
+          <w:rFonts w:hint="eastAsia"/>
+          <w:b/>
+          <w:sz w:val="28"/>
+          <w:szCs w:val="28"/>
+        </w:rPr>
+      </w:pPr>
+      <w:r>
+        <w:rPr>
+          <w:rFonts w:hint="eastAsia"/>
+          <w:b/>
+          <w:sz w:val="28"/>
+          <w:szCs w:val="28"/>
+        </w:rPr>
+        <w:lastRenderedPageBreak/>
+        <w:t>查看和</w:t>
+      </w:r>
+      <w:r>
+        <w:rPr>
+          <w:rFonts w:hint="eastAsia"/>
+          <w:b/>
+          <w:sz w:val="28"/>
+          <w:szCs w:val="28"/>
+        </w:rPr>
+        <w:t>添加</w:t>
+      </w:r>
+      <w:r>
+        <w:rPr>
+          <w:rFonts w:hint="eastAsia"/>
+          <w:b/>
+          <w:sz w:val="28"/>
+          <w:szCs w:val="28"/>
+        </w:rPr>
+        <w:t>url</w:t>
+      </w:r>
+      <w:r>
+        <w:rPr>
+          <w:rFonts w:hint="eastAsia"/>
+          <w:b/>
+          <w:sz w:val="28"/>
+          <w:szCs w:val="28"/>
+        </w:rPr>
+        <w:t>地址</w:t>
+      </w:r>
+    </w:p>
+    <w:p>
+      <w:pPr>
+        <w:rPr>
+          <w:rFonts w:hint="eastAsia"/>
+        </w:rPr>
+      </w:pPr>
+    </w:p>
+    <w:p>
+      <w:pPr>
+        <w:rPr>
+          <w:rFonts w:hint="eastAsia"/>
+        </w:rPr>
+      </w:pPr>
+      <w:r>
+        <w:rPr>
+          <w:rFonts w:hint="eastAsia"/>
+        </w:rPr>
+        <w:t>查看当前已有的</w:t>
+      </w:r>
+      <w:r>
+        <w:rPr>
+          <w:rFonts w:hint="eastAsia"/>
+        </w:rPr>
+        <w:t>url</w:t>
+      </w:r>
+      <w:r>
+        <w:rPr>
+          <w:rFonts w:hint="eastAsia"/>
+        </w:rPr>
+        <w:t>：</w:t>
+      </w:r>
+    </w:p>
+    <w:p>
+      <w:pPr>
+        <w:rPr>
+          <w:rFonts w:hint="eastAsia"/>
+        </w:rPr>
+      </w:pPr>
+      <w:r>
+        <w:rPr>
+          <w:rFonts w:hint="eastAsia"/>
+        </w:rPr>
+        <w:tab/>
+      </w:r>
+      <w:r>
+        <w:rPr>
+          <w:rFonts w:hint="eastAsia"/>
+        </w:rPr>
+        <w:t>（</w:t>
+      </w:r>
+      <w:r>
+        <w:rPr>
+          <w:rFonts w:hint="eastAsia"/>
+        </w:rPr>
+        <w:t>1</w:t>
+      </w:r>
+      <w:r>
+        <w:rPr>
+          <w:rFonts w:hint="eastAsia"/>
+        </w:rPr>
+        <w:t>）</w:t>
+      </w:r>
+      <w:r>
+        <w:t>git remote -v</w:t>
+      </w:r>
+    </w:p>
+    <w:p>
+      <w:r>
+        <w:rPr>
+          <w:rFonts w:hint="eastAsia"/>
+        </w:rPr>
+        <w:tab/>
+      </w:r>
+      <w:r>
+        <w:rPr>
+          <w:rFonts w:hint="eastAsia"/>
+        </w:rPr>
+        <w:t>（</w:t>
+      </w:r>
+      <w:r>
+        <w:rPr>
+          <w:rFonts w:hint="eastAsia"/>
+        </w:rPr>
+        <w:t>2</w:t>
+      </w:r>
+      <w:r>
+        <w:rPr>
+          <w:rFonts w:hint="eastAsia"/>
+        </w:rPr>
+        <w:t>）</w:t>
+      </w:r>
+      <w:r>
+        <w:rPr>
+          <w:rFonts w:hint="eastAsia"/>
+        </w:rPr>
+        <w:t>必须先</w:t>
+      </w:r>
+      <w:r>
+        <w:rPr>
+          <w:rFonts w:hint="eastAsia"/>
+        </w:rPr>
+        <w:t>cd</w:t>
+      </w:r>
+      <w:r>
+        <w:rPr>
+          <w:rFonts w:hint="eastAsia"/>
+        </w:rPr>
+        <w:t>到仓库中（即包含</w:t>
+      </w:r>
+      <w:r>
+        <w:t>.git</w:t>
+      </w:r>
+      <w:r>
+        <w:rPr>
+          <w:rFonts w:hint="eastAsia"/>
+        </w:rPr>
+        <w:t>的目录下），然后打开</w:t>
+      </w:r>
+      <w:r>
+        <w:rPr>
+          <w:rFonts w:hint="eastAsia"/>
+        </w:rPr>
+        <w:t>.giv/config</w:t>
+      </w:r>
+      <w:r>
+        <w:rPr>
+          <w:rFonts w:hint="eastAsia"/>
+        </w:rPr>
+        <w:t>文件：</w:t>
+      </w:r>
+      <w:r>
+        <w:rPr>
+          <w:rFonts w:hint="eastAsia"/>
+        </w:rPr>
+        <w:t>vim .git</w:t>
+      </w:r>
+      <w:r>
+        <w:t>/config</w:t>
+      </w:r>
+      <w:r>
+        <w:rPr>
+          <w:rFonts w:hint="eastAsia"/>
+        </w:rPr>
+        <w:t>，</w:t>
+      </w:r>
+      <w:r>
+        <w:rPr>
+          <w:rFonts w:hint="eastAsia"/>
+        </w:rPr>
+        <w:t>看</w:t>
+      </w:r>
+      <w:r>
+        <w:t>[remote "origin"]</w:t>
+      </w:r>
+    </w:p>
+    <w:p>
+      <w:pPr>
+        <w:rPr>
+          <w:rFonts w:hint="eastAsia"/>
+        </w:rPr>
+      </w:pPr>
+    </w:p>
+    <w:p>
+      <w:pPr>
+        <w:rPr>
+          <w:rFonts w:hint="eastAsia"/>
+        </w:rPr>
+      </w:pPr>
+      <w:r>
+        <w:rPr>
+          <w:rFonts w:hint="eastAsia"/>
+        </w:rPr>
+        <w:t>添加</w:t>
+      </w:r>
+      <w:r>
+        <w:rPr>
+          <w:rFonts w:hint="eastAsia"/>
+        </w:rPr>
+        <w:t>url</w:t>
+      </w:r>
+      <w:r>
+        <w:rPr>
+          <w:rFonts w:hint="eastAsia"/>
+        </w:rPr>
+        <w:t>：</w:t>
+      </w:r>
+    </w:p>
+    <w:p>
+      <w:pPr>
+        <w:rPr>
+          <w:rFonts w:hint="eastAsia"/>
+        </w:rPr>
+      </w:pPr>
+      <w:r>
+        <w:rPr>
+          <w:rFonts w:hint="eastAsia"/>
+        </w:rPr>
+        <w:tab/>
+      </w:r>
+      <w:r>
+        <w:rPr>
+          <w:rFonts w:hint="eastAsia"/>
+        </w:rPr>
+        <w:t>（</w:t>
+      </w:r>
+      <w:r>
+        <w:rPr>
+          <w:rFonts w:hint="eastAsia"/>
+        </w:rPr>
+        <w:t>1</w:t>
+      </w:r>
+      <w:r>
+        <w:rPr>
+          <w:rFonts w:hint="eastAsia"/>
+        </w:rPr>
+        <w:t>）使用</w:t>
+      </w:r>
+      <w:r>
+        <w:rPr>
+          <w:rFonts w:hint="eastAsia"/>
+        </w:rPr>
+        <w:t>git</w:t>
+      </w:r>
+      <w:r>
+        <w:rPr>
+          <w:rFonts w:hint="eastAsia"/>
+        </w:rPr>
+        <w:t>命令：</w:t>
+      </w:r>
+    </w:p>
+    <w:p>
+      <w:r>
+        <w:rPr>
+          <w:rFonts w:hint="eastAsia"/>
+        </w:rPr>
+        <w:tab/>
+      </w:r>
+      <w:r>
+        <w:rPr>
+          <w:rFonts w:hint="eastAsia"/>
+        </w:rPr>
+        <w:tab/>
+      </w:r>
+      <w:r>
+        <w:rPr>
+          <w:rFonts w:hint="eastAsia"/>
+        </w:rPr>
+        <w:t>添加第一个</w:t>
+      </w:r>
+      <w:r>
+        <w:rPr>
+          <w:rFonts w:hint="eastAsia"/>
+        </w:rPr>
+        <w:t>url1</w:t>
+      </w:r>
+      <w:r>
+        <w:rPr>
+          <w:rFonts w:hint="eastAsia"/>
+        </w:rPr>
+        <w:t>（一般已有）：</w:t>
+      </w:r>
+      <w:r>
+        <w:rPr>
+          <w:rFonts w:hint="eastAsia"/>
+        </w:rPr>
+        <w:tab/>
+      </w:r>
+      <w:r>
+        <w:t>git remote add origin &lt;url1&gt;</w:t>
+      </w:r>
+    </w:p>
+    <w:p>
+      <w:pPr>
+        <w:rPr>
+          <w:rFonts w:hint="eastAsia"/>
+        </w:rPr>
+      </w:pPr>
+      <w:r>
+        <w:rPr>
+          <w:rFonts w:hint="eastAsia"/>
+        </w:rPr>
+        <w:tab/>
+      </w:r>
+      <w:r>
+        <w:rPr>
+          <w:rFonts w:hint="eastAsia"/>
+        </w:rPr>
+        <w:tab/>
+      </w:r>
+      <w:r>
+        <w:rPr>
+          <w:rFonts w:hint="eastAsia"/>
+        </w:rPr>
+        <w:t>然后增加第二个</w:t>
+      </w:r>
+      <w:r>
+        <w:rPr>
+          <w:rFonts w:hint="eastAsia"/>
+        </w:rPr>
+        <w:t>url2</w:t>
+      </w:r>
+      <w:r>
+        <w:rPr>
+          <w:rFonts w:hint="eastAsia"/>
+        </w:rPr>
+        <w:t>：</w:t>
+      </w:r>
+      <w:r>
+        <w:rPr>
+          <w:rFonts w:hint="eastAsia"/>
+        </w:rPr>
+        <w:tab/>
+      </w:r>
+      <w:r>
+        <w:rPr>
+          <w:rFonts w:hint="eastAsia"/>
+        </w:rPr>
+        <w:tab/>
+      </w:r>
+      <w:r>
+        <w:rPr>
+          <w:rFonts w:hint="eastAsia"/>
+        </w:rPr>
+        <w:tab/>
+        <w:t>git remote set-url --add origin &lt;url2&gt;</w:t>
+      </w:r>
+    </w:p>
+    <w:p>
+      <w:pPr>
+        <w:rPr>
+          <w:rFonts w:hint="eastAsia"/>
+        </w:rPr>
+      </w:pPr>
+      <w:r>
+        <w:rPr>
+          <w:rFonts w:hint="eastAsia"/>
+        </w:rPr>
+        <w:tab/>
+      </w:r>
+      <w:r>
+        <w:rPr>
+          <w:rFonts w:hint="eastAsia"/>
+        </w:rPr>
+        <w:t>（</w:t>
+      </w:r>
+      <w:r>
+        <w:rPr>
+          <w:rFonts w:hint="eastAsia"/>
+        </w:rPr>
+        <w:t>2</w:t>
+      </w:r>
+      <w:r>
+        <w:rPr>
+          <w:rFonts w:hint="eastAsia"/>
+        </w:rPr>
+        <w:t>）手动在</w:t>
+      </w:r>
+      <w:r>
+        <w:rPr>
+          <w:rFonts w:hint="eastAsia"/>
+        </w:rPr>
+        <w:t>.git/config</w:t>
+      </w:r>
+      <w:r>
+        <w:rPr>
+          <w:rFonts w:hint="eastAsia"/>
+        </w:rPr>
+        <w:t>中添加，要注意</w:t>
+      </w:r>
+      <w:r>
+        <w:rPr>
+          <w:rFonts w:hint="eastAsia"/>
+        </w:rPr>
+        <w:t>url</w:t>
+      </w:r>
+      <w:r>
+        <w:rPr>
+          <w:rFonts w:hint="eastAsia"/>
+        </w:rPr>
+        <w:t>格式</w:t>
+      </w:r>
+    </w:p>
+    <w:p>
+      <w:pPr>
+        <w:rPr>
+          <w:rFonts w:hint="eastAsia"/>
+        </w:rPr>
+      </w:pPr>
+    </w:p>
+    <w:p>
+      <w:pPr>
+        <w:rPr>
+          <w:rFonts w:hint="eastAsia"/>
+        </w:rPr>
+      </w:pPr>
+      <w:r>
+        <w:rPr>
+          <w:rFonts w:hint="eastAsia"/>
+        </w:rPr>
+        <w:t>url</w:t>
+      </w:r>
+      <w:r>
+        <w:rPr>
+          <w:rFonts w:hint="eastAsia"/>
+        </w:rPr>
+        <w:t>格式：</w:t>
+      </w:r>
+      <w:r>
+        <w:rPr>
+          <w:rFonts w:hint="eastAsia"/>
+        </w:rPr>
+        <w:t>git</w:t>
+      </w:r>
+      <w:r>
+        <w:rPr>
+          <w:rFonts w:hint="eastAsia"/>
+        </w:rPr>
+        <w:t>服务器网址</w:t>
+      </w:r>
+      <w:r>
+        <w:rPr>
+          <w:rFonts w:hint="eastAsia"/>
+        </w:rPr>
+        <w:t>/</w:t>
+      </w:r>
+      <w:r>
+        <w:rPr>
+          <w:rFonts w:hint="eastAsia"/>
+        </w:rPr>
+        <w:t>用户名</w:t>
+      </w:r>
+      <w:r>
+        <w:rPr>
+          <w:rFonts w:hint="eastAsia"/>
+        </w:rPr>
+        <w:t>/</w:t>
+      </w:r>
+      <w:r>
+        <w:rPr>
+          <w:rFonts w:hint="eastAsia"/>
+        </w:rPr>
+        <w:t>仓库名</w:t>
+      </w:r>
+      <w:r>
+        <w:rPr>
+          <w:rFonts w:hint="eastAsia"/>
+        </w:rPr>
+        <w:t>.git</w:t>
+      </w:r>
+      <w:r>
+        <w:rPr>
+          <w:rFonts w:hint="eastAsia"/>
+        </w:rPr>
+        <w:t>（注意，最后多了个</w:t>
+      </w:r>
+      <w:r>
+        <w:rPr>
+          <w:rFonts w:hint="eastAsia"/>
+        </w:rPr>
+        <w:t>.git</w:t>
+      </w:r>
+      <w:r>
+        <w:rPr>
+          <w:rFonts w:hint="eastAsia"/>
+        </w:rPr>
+        <w:t>）</w:t>
+      </w:r>
+    </w:p>
+    <w:p>
+      <w:pPr>
+        <w:rPr>
+          <w:rFonts w:hint="eastAsia"/>
+        </w:rPr>
+      </w:pPr>
+    </w:p>
+    <w:p>
+      <w:pPr>
+        <w:rPr>
+          <w:rFonts w:hint="eastAsia"/>
+        </w:rPr>
+      </w:pPr>
+      <w:r>
+        <w:rPr>
+          <w:rFonts w:hint="eastAsia"/>
+        </w:rPr>
+        <w:t>添加多个</w:t>
+      </w:r>
+      <w:r>
+        <w:rPr>
+          <w:rFonts w:hint="eastAsia"/>
+        </w:rPr>
+        <w:t>url</w:t>
+      </w:r>
+      <w:r>
+        <w:rPr>
+          <w:rFonts w:hint="eastAsia"/>
+        </w:rPr>
+        <w:t>之后，用一次</w:t>
+      </w:r>
+      <w:r>
+        <w:rPr>
+          <w:rFonts w:hint="eastAsia"/>
+        </w:rPr>
+        <w:t>git add</w:t>
+      </w:r>
+      <w:r>
+        <w:rPr>
+          <w:rFonts w:hint="eastAsia"/>
+        </w:rPr>
+        <w:t>、</w:t>
+      </w:r>
+      <w:r>
+        <w:rPr>
+          <w:rFonts w:hint="eastAsia"/>
+        </w:rPr>
+        <w:t>git commit</w:t>
+      </w:r>
+      <w:r>
+        <w:rPr>
+          <w:rFonts w:hint="eastAsia"/>
+        </w:rPr>
+        <w:t>、</w:t>
+      </w:r>
+      <w:r>
+        <w:rPr>
+          <w:rFonts w:hint="eastAsia"/>
+        </w:rPr>
+        <w:t>git push</w:t>
+      </w:r>
+      <w:r>
+        <w:rPr>
+          <w:rFonts w:hint="eastAsia"/>
+        </w:rPr>
+        <w:t>就可以同时上传到不同的</w:t>
+      </w:r>
+      <w:r>
+        <w:rPr>
+          <w:rFonts w:hint="eastAsia"/>
+        </w:rPr>
+        <w:t>git</w:t>
+      </w:r>
+      <w:r>
+        <w:rPr>
+          <w:rFonts w:hint="eastAsia"/>
+        </w:rPr>
+        <w:t>服务器中。</w:t>
+      </w:r>
+    </w:p>
+    <w:p/>
+    <w:p>
+      <w:pPr>
+        <w:rPr>
+          <w:rFonts w:hint="eastAsia"/>
+        </w:rPr>
+      </w:pPr>
+    </w:p>
+    <w:p>
+      <w:pPr>
+        <w:jc w:val="center"/>
+        <w:rPr>
+          <w:rFonts w:hint="eastAsia"/>
+          <w:b/>
+          <w:sz w:val="28"/>
+          <w:szCs w:val="28"/>
+        </w:rPr>
+      </w:pPr>
+      <w:r>
+        <w:rPr>
+          <w:rFonts w:hint="eastAsia"/>
+          <w:b/>
+          <w:sz w:val="28"/>
+          <w:szCs w:val="28"/>
+        </w:rPr>
+        <w:t>忽略大小写</w:t>
+      </w:r>
+    </w:p>
+    <w:p>
+      <w:pPr>
+        <w:rPr>
+          <w:rFonts w:hint="eastAsia"/>
+        </w:rPr>
+      </w:pPr>
+    </w:p>
+    <w:p>
+      <w:pPr>
+        <w:rPr>
+          <w:rFonts w:hint="eastAsia"/>
+        </w:rPr>
+      </w:pPr>
+      <w:r>
+        <w:rPr>
+          <w:rFonts w:hint="eastAsia"/>
+        </w:rPr>
+        <w:t>查看是否忽略大小写：</w:t>
+      </w:r>
+    </w:p>
+    <w:p>
+      <w:pPr>
+        <w:ind w:rightChars="-85" w:right="-204"/>
+        <w:rPr>
+          <w:rFonts w:hint="eastAsia"/>
+        </w:rPr>
+      </w:pPr>
+      <w:r>
+        <w:rPr>
+          <w:rFonts w:hint="eastAsia"/>
+        </w:rPr>
+        <w:tab/>
+      </w:r>
+      <w:r>
+        <w:rPr>
+          <w:rFonts w:hint="eastAsia"/>
+        </w:rPr>
+        <w:t>（</w:t>
+      </w:r>
+      <w:r>
+        <w:rPr>
+          <w:rFonts w:hint="eastAsia"/>
+        </w:rPr>
+        <w:t>1</w:t>
+      </w:r>
+      <w:r>
+        <w:rPr>
+          <w:rFonts w:hint="eastAsia"/>
+        </w:rPr>
+        <w:t>）</w:t>
+      </w:r>
+      <w:r>
+        <w:t>git</w:t>
+      </w:r>
+      <w:r>
+        <w:rPr>
+          <w:rFonts w:hint="eastAsia"/>
+        </w:rPr>
+        <w:t xml:space="preserve"> </w:t>
+      </w:r>
+      <w:r>
+        <w:t>config</w:t>
+      </w:r>
+      <w:r>
+        <w:rPr>
+          <w:rFonts w:hint="eastAsia"/>
+        </w:rPr>
+        <w:t xml:space="preserve"> </w:t>
+      </w:r>
+      <w:r>
+        <w:t>--get core.ignorecase</w:t>
+      </w:r>
+      <w:r>
+        <w:rPr>
+          <w:rFonts w:hint="eastAsia"/>
+        </w:rPr>
+        <w:t>（</w:t>
+      </w:r>
+      <w:r>
+        <w:rPr>
+          <w:rFonts w:hint="eastAsia"/>
+        </w:rPr>
+        <w:t>true</w:t>
+      </w:r>
+      <w:r>
+        <w:rPr>
+          <w:rFonts w:hint="eastAsia"/>
+        </w:rPr>
+        <w:t>是忽略大小写，</w:t>
+      </w:r>
+      <w:r>
+        <w:rPr>
+          <w:rFonts w:hint="eastAsia"/>
+        </w:rPr>
+        <w:t>false</w:t>
+      </w:r>
+      <w:r>
+        <w:rPr>
+          <w:rFonts w:hint="eastAsia"/>
+        </w:rPr>
+        <w:t>是不忽略）</w:t>
+      </w:r>
+    </w:p>
+    <w:p>
+      <w:r>
+        <w:rPr>
+          <w:rFonts w:hint="eastAsia"/>
+        </w:rPr>
+        <w:tab/>
+      </w:r>
+      <w:r>
+        <w:rPr>
+          <w:rFonts w:hint="eastAsia"/>
+        </w:rPr>
+        <w:t>（</w:t>
+      </w:r>
+      <w:r>
+        <w:rPr>
+          <w:rFonts w:hint="eastAsia"/>
+        </w:rPr>
+        <w:t>2</w:t>
+      </w:r>
+      <w:r>
+        <w:rPr>
+          <w:rFonts w:hint="eastAsia"/>
+        </w:rPr>
+        <w:t>）查看</w:t>
+      </w:r>
+      <w:r>
+        <w:rPr>
+          <w:rFonts w:hint="eastAsia"/>
+        </w:rPr>
+        <w:t>.git/config</w:t>
+      </w:r>
+      <w:r>
+        <w:rPr>
+          <w:rFonts w:hint="eastAsia"/>
+        </w:rPr>
+        <w:t>中的</w:t>
+      </w:r>
+      <w:r>
+        <w:rPr>
+          <w:rFonts w:hint="eastAsia"/>
+        </w:rPr>
+        <w:t>[core]</w:t>
+      </w:r>
+      <w:r>
+        <w:rPr>
+          <w:rFonts w:hint="eastAsia"/>
+        </w:rPr>
+        <w:t>，</w:t>
+      </w:r>
+      <w:r>
+        <w:t>ignorecase</w:t>
+      </w:r>
+    </w:p>
+    <w:p>
+      <w:pPr>
+        <w:rPr>
+          <w:rFonts w:hint="eastAsia"/>
+        </w:rPr>
+      </w:pPr>
+    </w:p>
+    <w:p>
+      <w:pPr>
+        <w:rPr>
+          <w:rFonts w:hint="eastAsia"/>
+        </w:rPr>
+      </w:pPr>
+      <w:r>
+        <w:rPr>
+          <w:rFonts w:hint="eastAsia"/>
+        </w:rPr>
+        <w:t>修改：</w:t>
+      </w:r>
+    </w:p>
+    <w:p>
+      <w:pPr>
+        <w:rPr>
+          <w:rFonts w:hint="eastAsia"/>
+        </w:rPr>
+      </w:pPr>
+      <w:r>
+        <w:rPr>
+          <w:rFonts w:hint="eastAsia"/>
+        </w:rPr>
+        <w:tab/>
+      </w:r>
+      <w:r>
+        <w:rPr>
+          <w:rFonts w:hint="eastAsia"/>
+        </w:rPr>
+        <w:t>（</w:t>
+      </w:r>
+      <w:r>
+        <w:rPr>
+          <w:rFonts w:hint="eastAsia"/>
+        </w:rPr>
+        <w:t>1</w:t>
+      </w:r>
+      <w:r>
+        <w:rPr>
+          <w:rFonts w:hint="eastAsia"/>
+        </w:rPr>
+        <w:t>）</w:t>
+      </w:r>
+      <w:r>
+        <w:t xml:space="preserve">git config </w:t>
+      </w:r>
+      <w:r>
+        <w:t>core.ignorecase false</w:t>
+      </w:r>
+      <w:r>
+        <w:rPr>
+          <w:rFonts w:hint="eastAsia"/>
+        </w:rPr>
+        <w:t>（先</w:t>
+      </w:r>
+      <w:r>
+        <w:rPr>
+          <w:rFonts w:hint="eastAsia"/>
+        </w:rPr>
+        <w:t>cd</w:t>
+      </w:r>
+      <w:r>
+        <w:rPr>
+          <w:rFonts w:hint="eastAsia"/>
+        </w:rPr>
+        <w:t>到仓库中）</w:t>
+      </w:r>
+    </w:p>
+    <w:p>
+      <w:pPr>
+        <w:rPr>
+          <w:rFonts w:hint="eastAsia"/>
+        </w:rPr>
+      </w:pPr>
+      <w:r>
+        <w:tab/>
+      </w:r>
+      <w:r>
+        <w:rPr>
+          <w:rFonts w:hint="eastAsia"/>
+        </w:rPr>
+        <w:t>（</w:t>
+      </w:r>
+      <w:r>
+        <w:rPr>
+          <w:rFonts w:hint="eastAsia"/>
+        </w:rPr>
+        <w:t>2</w:t>
+      </w:r>
+      <w:r>
+        <w:rPr>
+          <w:rFonts w:hint="eastAsia"/>
+        </w:rPr>
+        <w:t>）手动修改</w:t>
+      </w:r>
+      <w:r>
+        <w:rPr>
+          <w:rFonts w:hint="eastAsia"/>
+        </w:rPr>
+        <w:t>.git/config</w:t>
+      </w:r>
+      <w:r>
+        <w:rPr>
+          <w:rFonts w:hint="eastAsia"/>
+        </w:rPr>
+        <w:t>中的</w:t>
+      </w:r>
+      <w:r>
+        <w:rPr>
+          <w:rFonts w:hint="eastAsia"/>
+        </w:rPr>
+        <w:t>[core]</w:t>
+      </w:r>
+      <w:r>
+        <w:rPr>
+          <w:rFonts w:hint="eastAsia"/>
+        </w:rPr>
+        <w:t>，</w:t>
+      </w:r>
+      <w:r>
+        <w:t>ignorecase</w:t>
+      </w:r>
+      <w:r>
+        <w:rPr>
+          <w:rFonts w:hint="eastAsia"/>
+        </w:rPr>
+        <w:t>值为</w:t>
+      </w:r>
+      <w:r>
+        <w:rPr>
+          <w:rFonts w:hint="eastAsia"/>
+        </w:rPr>
+        <w:t>false</w:t>
+      </w:r>
+    </w:p>
+    <w:p>
+      <w:pPr>
+        <w:rPr>
+          <w:rFonts w:hint="eastAsia"/>
+        </w:rPr>
+      </w:pPr>
+    </w:p>
+    <w:p>
+      <w:pPr>
+        <w:rPr>
+          <w:rFonts w:hint="eastAsia"/>
+        </w:rPr>
+      </w:pPr>
+    </w:p>
+    <w:p>
+      <w:pPr>
+        <w:rPr>
+          <w:rFonts w:hint="eastAsia"/>
+        </w:rPr>
+      </w:pPr>
+    </w:p>
+    <w:p>
+      <w:pPr>
+        <w:rPr>
+          <w:rFonts w:hint="eastAsia"/>
+        </w:rPr>
+      </w:pPr>
+    </w:p>
+    <w:p>
+      <w:pPr>
+        <w:rPr>
+          <w:rFonts w:hint="eastAsia"/>
+        </w:rPr>
+      </w:pPr>
+    </w:p>
+    <w:p>
+      <w:pPr>
+        <w:rPr>
+          <w:rFonts w:hint="eastAsia"/>
+        </w:rPr>
+      </w:pPr>
+    </w:p>
     <w:p>
       <w:pPr>
         <w:rPr>
@@ -720,38 +1587,13 @@
       </w:pPr>
       <w:bookmarkStart w:id="0" w:name="_GoBack"/>
       <w:bookmarkEnd w:id="0"/>
-      <w:r>
-        <w:rPr>
-          <w:rFonts w:hint="eastAsia"/>
-        </w:rPr>
-        <w:t>git add XXX</w:t>
-      </w:r>
-    </w:p>
-    <w:p>
-      <w:pPr>
-        <w:rPr>
-          <w:rFonts w:hint="eastAsia"/>
-        </w:rPr>
-      </w:pPr>
-      <w:r>
-        <w:t xml:space="preserve">git commit -m </w:t>
-      </w:r>
-      <w:r>
-        <w:rPr>
-          <w:rFonts w:hint="eastAsia"/>
-        </w:rPr>
-        <w:t>修改提示语</w:t>
-      </w:r>
-    </w:p>
-    <w:p>
-      <w:pPr>
-        <w:rPr>
-          <w:rFonts w:hint="eastAsia"/>
-        </w:rPr>
-      </w:pPr>
-      <w:r>
-        <w:t>git push -u origin master</w:t>
-      </w:r>
+    </w:p>
+    <w:p>
+      <w:pPr>
+        <w:rPr>
+          <w:rFonts w:hint="eastAsia"/>
+        </w:rPr>
+      </w:pPr>
     </w:p>
     <w:sectPr>
       <w:pgSz w:w="11900" w:h="16840"/>

</xml_diff>